<commit_message>
jiga7 | Paramétrage de l'application
</commit_message>
<xml_diff>
--- a/Documentation.docx
+++ b/Documentation.docx
@@ -9,8 +9,352 @@
       <w:r>
         <w:t>Ce manuel d’utilisation ou mode d’emploi définit la façon dont l’utilisateur final doit utiliser l’application pour son travail plus facile. Ce manuel est écrit pour aider les collaborateurs à comprendre comment ils peuvent exécutez des tâches spécifiques en expliquant toutes les étapes. Ce logiciel est développé dans le cadre d’un projet de fin d’études.</w:t>
       </w:r>
-      <w:bookmarkStart w:id="0" w:name="_GoBack"/>
+    </w:p>
+    <w:p>
+      <w:pPr>
+        <w:pStyle w:val="Sansinterligne"/>
+        <w:rPr>
+          <w:rFonts w:ascii="Showcard Gothic" w:hAnsi="Showcard Gothic"/>
+          <w:b/>
+          <w:bCs/>
+        </w:rPr>
+      </w:pPr>
+      <w:bookmarkStart w:id="0" w:name="_Toc468288462"/>
+      <w:r>
+        <w:rPr>
+          <w:rFonts w:ascii="Showcard Gothic" w:hAnsi="Showcard Gothic"/>
+          <w:b/>
+          <w:bCs/>
+        </w:rPr>
+        <w:t>Paramétrage de l’application</w:t>
+      </w:r>
       <w:bookmarkEnd w:id="0"/>
+    </w:p>
+    <w:p>
+      <w:pPr>
+        <w:spacing w:line="276" w:lineRule="auto"/>
+        <w:jc w:val="both"/>
+      </w:pPr>
+      <w:r>
+        <w:t xml:space="preserve"> </w:t>
+      </w:r>
+      <w:r>
+        <w:tab/>
+        <w:t xml:space="preserve">Avant de commencer à travailler avec l’applicatif, il est demandé à ce que l’utilisateur s’identifie, de ce fait toutes les modifications réalisées pourront être étiquetées à son nom. </w:t>
+      </w:r>
+    </w:p>
+    <w:p>
+      <w:pPr>
+        <w:pStyle w:val="Paragraphedeliste"/>
+        <w:numPr>
+          <w:ilvl w:val="0"/>
+          <w:numId w:val="1"/>
+        </w:numPr>
+        <w:spacing w:line="276" w:lineRule="auto"/>
+        <w:jc w:val="both"/>
+      </w:pPr>
+      <w:r>
+        <w:rPr>
+          <w:b/>
+        </w:rPr>
+        <w:t>Paramétrer un nouveau compte utilisateur</w:t>
+      </w:r>
+      <w:r>
+        <w:t xml:space="preserve"> : </w:t>
+      </w:r>
+    </w:p>
+    <w:p>
+      <w:pPr>
+        <w:pStyle w:val="Paragraphedeliste"/>
+        <w:numPr>
+          <w:ilvl w:val="0"/>
+          <w:numId w:val="2"/>
+        </w:numPr>
+        <w:spacing w:line="276" w:lineRule="auto"/>
+        <w:jc w:val="both"/>
+      </w:pPr>
+      <w:r>
+        <w:t xml:space="preserve">Cliquer sur </w:t>
+      </w:r>
+      <w:r>
+        <w:rPr>
+          <w:b/>
+        </w:rPr>
+        <w:t xml:space="preserve">Paramétrage </w:t>
+      </w:r>
+      <w:r>
+        <w:t xml:space="preserve">dans le groupe </w:t>
+      </w:r>
+      <w:r>
+        <w:rPr>
+          <w:b/>
+        </w:rPr>
+        <w:t>Paramétrage</w:t>
+      </w:r>
+      <w:r>
+        <w:t xml:space="preserve"> du ruban Collaborer ;</w:t>
+      </w:r>
+    </w:p>
+    <w:p>
+      <w:pPr>
+        <w:pStyle w:val="Paragraphedeliste"/>
+        <w:numPr>
+          <w:ilvl w:val="0"/>
+          <w:numId w:val="2"/>
+        </w:numPr>
+        <w:spacing w:line="276" w:lineRule="auto"/>
+        <w:jc w:val="both"/>
+      </w:pPr>
+      <w:r>
+        <w:t>Le système affiche automatiquement une nouvelle fenêtre ;</w:t>
+      </w:r>
+    </w:p>
+    <w:p>
+      <w:pPr>
+        <w:pStyle w:val="Paragraphedeliste"/>
+        <w:spacing w:line="276" w:lineRule="auto"/>
+        <w:ind w:left="775"/>
+        <w:jc w:val="both"/>
+      </w:pPr>
+      <w:r>
+        <w:t>L’utilisateur doit inscrire :</w:t>
+      </w:r>
+    </w:p>
+    <w:p>
+      <w:pPr>
+        <w:pStyle w:val="Paragraphedeliste"/>
+        <w:numPr>
+          <w:ilvl w:val="0"/>
+          <w:numId w:val="3"/>
+        </w:numPr>
+        <w:spacing w:line="276" w:lineRule="auto"/>
+        <w:jc w:val="both"/>
+      </w:pPr>
+      <w:r>
+        <w:t xml:space="preserve">un nom d’utilisateur : le nom d’utilisateur doit être unique et permet d’identifier l’utilisateur, il ne doit pas contenir de caractères spéciaux ; </w:t>
+      </w:r>
+    </w:p>
+    <w:p>
+      <w:pPr>
+        <w:pStyle w:val="Paragraphedeliste"/>
+        <w:numPr>
+          <w:ilvl w:val="0"/>
+          <w:numId w:val="3"/>
+        </w:numPr>
+        <w:spacing w:line="276" w:lineRule="auto"/>
+        <w:jc w:val="both"/>
+      </w:pPr>
+      <w:r>
+        <w:t>son email : l’adresse email de l’utilisateur qui a servi ou qui sera servi lors du référentiel distant ;</w:t>
+      </w:r>
+    </w:p>
+    <w:p>
+      <w:pPr>
+        <w:pStyle w:val="Paragraphedeliste"/>
+        <w:numPr>
+          <w:ilvl w:val="0"/>
+          <w:numId w:val="3"/>
+        </w:numPr>
+        <w:spacing w:line="276" w:lineRule="auto"/>
+        <w:jc w:val="both"/>
+      </w:pPr>
+      <w:r>
+        <w:t>et son mot de passe : ce mot de passe permettra à l’utilisateur de réaliser certaines modifications en local et d’accéder à distance au référentiel.</w:t>
+      </w:r>
+    </w:p>
+    <w:p>
+      <w:pPr>
+        <w:pStyle w:val="Paragraphedeliste"/>
+        <w:spacing w:line="276" w:lineRule="auto"/>
+        <w:ind w:left="1144"/>
+      </w:pPr>
+      <w:r>
+        <w:rPr>
+          <w:noProof/>
+          <w:lang w:eastAsia="fr-FR"/>
+        </w:rPr>
+        <w:drawing>
+          <wp:inline distT="0" distB="0" distL="0" distR="0" wp14:anchorId="7CE8BBD7" wp14:editId="077B2CA2">
+            <wp:extent cx="3916680" cy="2736215"/>
+            <wp:effectExtent l="171450" t="171450" r="388620" b="197485"/>
+            <wp:docPr id="682" name="Image 682"/>
+            <wp:cNvGraphicFramePr/>
+            <a:graphic xmlns:a="http://schemas.openxmlformats.org/drawingml/2006/main">
+              <a:graphicData uri="http://schemas.openxmlformats.org/drawingml/2006/picture">
+                <pic:pic xmlns:pic="http://schemas.openxmlformats.org/drawingml/2006/picture">
+                  <pic:nvPicPr>
+                    <pic:cNvPr id="682" name="Image 682"/>
+                    <pic:cNvPicPr/>
+                  </pic:nvPicPr>
+                  <pic:blipFill>
+                    <a:blip r:embed="rId7"/>
+                    <a:stretch>
+                      <a:fillRect/>
+                    </a:stretch>
+                  </pic:blipFill>
+                  <pic:spPr>
+                    <a:xfrm>
+                      <a:off x="0" y="0"/>
+                      <a:ext cx="3452495" cy="2258695"/>
+                    </a:xfrm>
+                    <a:prstGeom prst="rect">
+                      <a:avLst/>
+                    </a:prstGeom>
+                    <a:ln>
+                      <a:noFill/>
+                    </a:ln>
+                    <a:effectLst>
+                      <a:outerShdw blurRad="292100" dist="139700" dir="2700000" algn="tl" rotWithShape="0">
+                        <a:srgbClr val="333333">
+                          <a:alpha val="65000"/>
+                        </a:srgbClr>
+                      </a:outerShdw>
+                    </a:effectLst>
+                  </pic:spPr>
+                </pic:pic>
+              </a:graphicData>
+            </a:graphic>
+          </wp:inline>
+        </w:drawing>
+      </w:r>
+    </w:p>
+    <w:p>
+      <w:pPr>
+        <w:pStyle w:val="Paragraphedeliste"/>
+        <w:numPr>
+          <w:ilvl w:val="0"/>
+          <w:numId w:val="1"/>
+        </w:numPr>
+        <w:spacing w:line="276" w:lineRule="auto"/>
+        <w:jc w:val="both"/>
+      </w:pPr>
+      <w:r>
+        <w:rPr>
+          <w:b/>
+        </w:rPr>
+        <w:t>Paramétrer un référentiel distant</w:t>
+      </w:r>
+      <w:r>
+        <w:t> :</w:t>
+      </w:r>
+    </w:p>
+    <w:p>
+      <w:pPr>
+        <w:pStyle w:val="Paragraphedeliste"/>
+        <w:numPr>
+          <w:ilvl w:val="0"/>
+          <w:numId w:val="4"/>
+        </w:numPr>
+        <w:spacing w:line="276" w:lineRule="auto"/>
+        <w:jc w:val="both"/>
+      </w:pPr>
+      <w:r>
+        <w:t xml:space="preserve">Cliquer sur </w:t>
+      </w:r>
+      <w:r>
+        <w:rPr>
+          <w:b/>
+        </w:rPr>
+        <w:t xml:space="preserve">Paramétrage </w:t>
+      </w:r>
+      <w:r>
+        <w:t xml:space="preserve">dans le groupe </w:t>
+      </w:r>
+      <w:r>
+        <w:rPr>
+          <w:b/>
+        </w:rPr>
+        <w:t>Paramétrage</w:t>
+      </w:r>
+      <w:r>
+        <w:t xml:space="preserve"> du ruban Collaborer ;</w:t>
+      </w:r>
+    </w:p>
+    <w:p>
+      <w:pPr>
+        <w:pStyle w:val="Paragraphedeliste"/>
+        <w:numPr>
+          <w:ilvl w:val="0"/>
+          <w:numId w:val="4"/>
+        </w:numPr>
+        <w:spacing w:line="276" w:lineRule="auto"/>
+        <w:jc w:val="both"/>
+      </w:pPr>
+      <w:r>
+        <w:t xml:space="preserve">le système affiche automatiquement une nouvelle fenêtre, cliquer sur </w:t>
+      </w:r>
+      <w:r>
+        <w:rPr>
+          <w:b/>
+        </w:rPr>
+        <w:t>Dépôt</w:t>
+      </w:r>
+      <w:r>
+        <w:t> ;</w:t>
+      </w:r>
+    </w:p>
+    <w:p>
+      <w:pPr>
+        <w:pStyle w:val="Paragraphedeliste"/>
+        <w:numPr>
+          <w:ilvl w:val="0"/>
+          <w:numId w:val="5"/>
+        </w:numPr>
+        <w:spacing w:line="276" w:lineRule="auto"/>
+        <w:jc w:val="both"/>
+      </w:pPr>
+      <w:r>
+        <w:t>le collaborateur choisit l’adresse email de l’utilisateur qui aura le privilège d’accéder à de référentiel ;</w:t>
+      </w:r>
+    </w:p>
+    <w:p>
+      <w:pPr>
+        <w:pStyle w:val="Paragraphedeliste"/>
+        <w:numPr>
+          <w:ilvl w:val="0"/>
+          <w:numId w:val="5"/>
+        </w:numPr>
+        <w:spacing w:line="276" w:lineRule="auto"/>
+        <w:jc w:val="both"/>
+      </w:pPr>
+      <w:r>
+        <w:t>Puis il confirme en tapant le mot de passe correspondant ;</w:t>
+      </w:r>
+    </w:p>
+    <w:p>
+      <w:pPr>
+        <w:pStyle w:val="Paragraphedeliste"/>
+        <w:numPr>
+          <w:ilvl w:val="0"/>
+          <w:numId w:val="5"/>
+        </w:numPr>
+        <w:spacing w:line="276" w:lineRule="auto"/>
+        <w:jc w:val="both"/>
+      </w:pPr>
+      <w:r>
+        <w:t xml:space="preserve">Il indique un nom unique pour le référentiel distant, ce nom doit être unique et ne doit contenir aucun caractère spécial ;  </w:t>
+      </w:r>
+    </w:p>
+    <w:p>
+      <w:pPr>
+        <w:pStyle w:val="Paragraphedeliste"/>
+        <w:numPr>
+          <w:ilvl w:val="0"/>
+          <w:numId w:val="5"/>
+        </w:numPr>
+        <w:spacing w:line="276" w:lineRule="auto"/>
+        <w:jc w:val="both"/>
+      </w:pPr>
+      <w:r>
+        <w:t>Et enfin il doit inscrire l’url permettant d’accéder au référentiel distant.</w:t>
+      </w:r>
+    </w:p>
+    <w:p>
+      <w:pPr>
+        <w:spacing w:line="276" w:lineRule="auto"/>
+      </w:pPr>
+      <w:bookmarkStart w:id="1" w:name="_GoBack"/>
+      <w:bookmarkEnd w:id="1"/>
     </w:p>
     <w:sectPr>
       <w:pgSz w:w="11906" w:h="16838"/>
@@ -1551,7 +1895,7 @@
   <a:extraClrSchemeLst/>
   <a:extLst>
     <a:ext uri="{05A4C25C-085E-4340-85A3-A5531E510DB2}">
-      <thm15:themeFamily xmlns="" xmlns:thm15="http://schemas.microsoft.com/office/thememl/2012/main" name="Office Theme" id="{62F939B6-93AF-4DB8-9C6B-D6C7DFDC589F}" vid="{4A3C46E8-61CC-4603-A589-7422A47A8E4A}"/>
+      <thm15:themeFamily xmlns:thm15="http://schemas.microsoft.com/office/thememl/2012/main" xmlns="" name="Office Theme" id="{62F939B6-93AF-4DB8-9C6B-D6C7DFDC589F}" vid="{4A3C46E8-61CC-4603-A589-7422A47A8E4A}"/>
     </a:ext>
   </a:extLst>
 </a:theme>
@@ -1562,7 +1906,7 @@
 </file>
 
 <file path=customXml/itemProps1.xml><?xml version="1.0" encoding="utf-8"?>
-<ds:datastoreItem xmlns:ds="http://schemas.openxmlformats.org/officeDocument/2006/customXml" ds:itemID="{ED20F94C-94F3-4D10-852E-C6E36635485D}">
+<ds:datastoreItem xmlns:ds="http://schemas.openxmlformats.org/officeDocument/2006/customXml" ds:itemID="{7FC463EE-EBCF-4242-B822-06E4EA803EE6}">
   <ds:schemaRefs>
     <ds:schemaRef ds:uri="http://schemas.openxmlformats.org/officeDocument/2006/bibliography"/>
   </ds:schemaRefs>

</xml_diff>

<commit_message>
jiga7 | Couleur Verte
</commit_message>
<xml_diff>
--- a/Documentation.docx
+++ b/Documentation.docx
@@ -17,19 +17,23 @@
           <w:rFonts w:ascii="Showcard Gothic" w:hAnsi="Showcard Gothic"/>
           <w:b/>
           <w:bCs/>
+          <w:color w:val="385623" w:themeColor="accent6" w:themeShade="80"/>
         </w:rPr>
       </w:pPr>
       <w:bookmarkStart w:id="0" w:name="_Toc468288462"/>
+      <w:bookmarkStart w:id="1" w:name="_GoBack"/>
       <w:r>
         <w:rPr>
           <w:rFonts w:ascii="Showcard Gothic" w:hAnsi="Showcard Gothic"/>
           <w:b/>
           <w:bCs/>
+          <w:color w:val="385623" w:themeColor="accent6" w:themeShade="80"/>
         </w:rPr>
         <w:t>Paramétrage de l’application</w:t>
       </w:r>
       <w:bookmarkEnd w:id="0"/>
     </w:p>
+    <w:bookmarkEnd w:id="1"/>
     <w:p>
       <w:pPr>
         <w:spacing w:line="276" w:lineRule="auto"/>
@@ -353,8 +357,6 @@
       <w:pPr>
         <w:spacing w:line="276" w:lineRule="auto"/>
       </w:pPr>
-      <w:bookmarkStart w:id="1" w:name="_GoBack"/>
-      <w:bookmarkEnd w:id="1"/>
     </w:p>
     <w:sectPr>
       <w:pgSz w:w="11906" w:h="16838"/>
@@ -1895,7 +1897,7 @@
   <a:extraClrSchemeLst/>
   <a:extLst>
     <a:ext uri="{05A4C25C-085E-4340-85A3-A5531E510DB2}">
-      <thm15:themeFamily xmlns:thm15="http://schemas.microsoft.com/office/thememl/2012/main" xmlns="" name="Office Theme" id="{62F939B6-93AF-4DB8-9C6B-D6C7DFDC589F}" vid="{4A3C46E8-61CC-4603-A589-7422A47A8E4A}"/>
+      <thm15:themeFamily xmlns="" xmlns:thm15="http://schemas.microsoft.com/office/thememl/2012/main" name="Office Theme" id="{62F939B6-93AF-4DB8-9C6B-D6C7DFDC589F}" vid="{4A3C46E8-61CC-4603-A589-7422A47A8E4A}"/>
     </a:ext>
   </a:extLst>
 </a:theme>
@@ -1906,7 +1908,7 @@
 </file>
 
 <file path=customXml/itemProps1.xml><?xml version="1.0" encoding="utf-8"?>
-<ds:datastoreItem xmlns:ds="http://schemas.openxmlformats.org/officeDocument/2006/customXml" ds:itemID="{7FC463EE-EBCF-4242-B822-06E4EA803EE6}">
+<ds:datastoreItem xmlns:ds="http://schemas.openxmlformats.org/officeDocument/2006/customXml" ds:itemID="{8F1FB5D8-DF5C-4FF3-BD9E-4BDE3F8472AC}">
   <ds:schemaRefs>
     <ds:schemaRef ds:uri="http://schemas.openxmlformats.org/officeDocument/2006/bibliography"/>
   </ds:schemaRefs>

</xml_diff>